<commit_message>
feat: add real screenshots to documentation
Captured 23 screenshots from the live PreRollTracker application using
browser automation and replaced 49 of 73 placeholder references with
actual images. Remaining 24 placeholders are for mobile/PWA views,
ApexAPI desktop app, and generic terminal output that cannot be
captured remotely.

Regenerated all 19 .docx files with embedded images using updated
generate_docx.py which now handles markdown image syntax.

Co-Authored-By: Claude Opus 4.6 <noreply@anthropic.com>
</commit_message>
<xml_diff>
--- a/docs/admin-guides/configuration-guide.docx
+++ b/docs/admin-guides/configuration-guide.docx
@@ -25,7 +25,7 @@
           <w:color w:val="666666"/>
           <w:sz w:val="32"/>
         </w:rPr>
-        <w:t>Admin &amp; Operations Guide</w:t>
+        <w:t>Settings Reference</w:t>
       </w:r>
     </w:p>
     <w:p>
@@ -2290,23 +2290,55 @@
     <w:p/>
     <w:p>
       <w:pPr>
-        <w:spacing w:before="240" w:after="240"/>
+        <w:spacing w:before="160" w:after="80"/>
         <w:jc w:val="center"/>
-        <w:pBdr>
-          <w:top w:val="single" w:sz="4" w:space="8" w:color="CCCCCC"/>
-          <w:left w:val="single" w:sz="4" w:space="8" w:color="CCCCCC"/>
-          <w:bottom w:val="single" w:sz="4" w:space="8" w:color="CCCCCC"/>
-          <w:right w:val="single" w:sz="4" w:space="8" w:color="CCCCCC"/>
-        </w:pBdr>
-        <w:shd w:fill="F5F5F5" w:val="clear"/>
+      </w:pPr>
+      <w:r>
+        <w:drawing>
+          <wp:inline xmlns:a="http://schemas.openxmlformats.org/drawingml/2006/main" xmlns:pic="http://schemas.openxmlformats.org/drawingml/2006/picture">
+            <wp:extent cx="5029200" cy="4663797"/>
+            <wp:docPr id="1" name="Picture 1"/>
+            <wp:cNvGraphicFramePr>
+              <a:graphicFrameLocks noChangeAspect="1"/>
+            </wp:cNvGraphicFramePr>
+            <a:graphic>
+              <a:graphicData uri="http://schemas.openxmlformats.org/drawingml/2006/picture">
+                <pic:pic>
+                  <pic:nvPicPr>
+                    <pic:cNvPr id="0" name="settings-full.png"/>
+                    <pic:cNvPicPr/>
+                  </pic:nvPicPr>
+                  <pic:blipFill>
+                    <a:blip r:embed="rId11"/>
+                    <a:stretch>
+                      <a:fillRect/>
+                    </a:stretch>
+                  </pic:blipFill>
+                  <pic:spPr>
+                    <a:xfrm>
+                      <a:off x="0" y="0"/>
+                      <a:ext cx="5029200" cy="4663797"/>
+                    </a:xfrm>
+                    <a:prstGeom prst="rect"/>
+                  </pic:spPr>
+                </pic:pic>
+              </a:graphicData>
+            </a:graphic>
+          </wp:inline>
+        </w:drawing>
+      </w:r>
+    </w:p>
+    <w:p>
+      <w:pPr>
+        <w:jc w:val="center"/>
       </w:pPr>
       <w:r>
         <w:rPr>
           <w:i/>
-          <w:color w:val="888888"/>
-          <w:sz w:val="20"/>
+          <w:color w:val="666666"/>
+          <w:sz w:val="18"/>
         </w:rPr>
-        <w:t>📷 SCREENSHOT: PreRollTracker Settings page showing the Pushover notification configuration section</w:t>
+        <w:t>PreRollTracker Settings page showing the Pushover notification configuration section</w:t>
       </w:r>
     </w:p>
     <w:p>
@@ -6310,23 +6342,55 @@
     </w:p>
     <w:p>
       <w:pPr>
-        <w:spacing w:before="240" w:after="240"/>
+        <w:spacing w:before="160" w:after="80"/>
         <w:jc w:val="center"/>
-        <w:pBdr>
-          <w:top w:val="single" w:sz="4" w:space="8" w:color="CCCCCC"/>
-          <w:left w:val="single" w:sz="4" w:space="8" w:color="CCCCCC"/>
-          <w:bottom w:val="single" w:sz="4" w:space="8" w:color="CCCCCC"/>
-          <w:right w:val="single" w:sz="4" w:space="8" w:color="CCCCCC"/>
-        </w:pBdr>
-        <w:shd w:fill="F5F5F5" w:val="clear"/>
+      </w:pPr>
+      <w:r>
+        <w:drawing>
+          <wp:inline xmlns:a="http://schemas.openxmlformats.org/drawingml/2006/main" xmlns:pic="http://schemas.openxmlformats.org/drawingml/2006/picture">
+            <wp:extent cx="5029200" cy="4663797"/>
+            <wp:docPr id="2" name="Picture 2"/>
+            <wp:cNvGraphicFramePr>
+              <a:graphicFrameLocks noChangeAspect="1"/>
+            </wp:cNvGraphicFramePr>
+            <a:graphic>
+              <a:graphicData uri="http://schemas.openxmlformats.org/drawingml/2006/picture">
+                <pic:pic>
+                  <pic:nvPicPr>
+                    <pic:cNvPr id="0" name="settings-full.png"/>
+                    <pic:cNvPicPr/>
+                  </pic:nvPicPr>
+                  <pic:blipFill>
+                    <a:blip r:embed="rId11"/>
+                    <a:stretch>
+                      <a:fillRect/>
+                    </a:stretch>
+                  </pic:blipFill>
+                  <pic:spPr>
+                    <a:xfrm>
+                      <a:off x="0" y="0"/>
+                      <a:ext cx="5029200" cy="4663797"/>
+                    </a:xfrm>
+                    <a:prstGeom prst="rect"/>
+                  </pic:spPr>
+                </pic:pic>
+              </a:graphicData>
+            </a:graphic>
+          </wp:inline>
+        </w:drawing>
+      </w:r>
+    </w:p>
+    <w:p>
+      <w:pPr>
+        <w:jc w:val="center"/>
       </w:pPr>
       <w:r>
         <w:rPr>
           <w:i/>
-          <w:color w:val="888888"/>
-          <w:sz w:val="20"/>
+          <w:color w:val="666666"/>
+          <w:sz w:val="18"/>
         </w:rPr>
-        <w:t>📷 SCREENSHOT: Pushover configuration section in PreRollTracker Settings showing User Key, App Token, and threshold fields</w:t>
+        <w:t>Pushover configuration section in PreRollTracker Settings showing User Key, App Token, and threshold fields</w:t>
       </w:r>
     </w:p>
     <w:p>

</xml_diff>